<commit_message>
update on closure and 'this keyword
</commit_message>
<xml_diff>
--- a/ui.docx
+++ b/ui.docx
@@ -3128,401 +3128,435 @@
         </w:rPr>
         <w:t>d = undefined.</w:t>
       </w:r>
+    </w:p>
+    <w:p>
+      <w:pPr>
+        <w:widowControl w:val="0"/>
+        <w:autoSpaceDE w:val="0"/>
+        <w:autoSpaceDN w:val="0"/>
+        <w:adjustRightInd w:val="0"/>
+        <w:spacing w:after="0" w:line="276" w:lineRule="auto"/>
+        <w:rPr>
+          <w:rFonts w:ascii="Calibri" w:hAnsi="Calibri" w:cs="Calibri"/>
+          <w:lang w:val="en"/>
+        </w:rPr>
+      </w:pPr>
+    </w:p>
+    <w:p>
+      <w:pPr>
+        <w:widowControl w:val="0"/>
+        <w:autoSpaceDE w:val="0"/>
+        <w:autoSpaceDN w:val="0"/>
+        <w:adjustRightInd w:val="0"/>
+        <w:spacing w:after="0" w:line="276" w:lineRule="auto"/>
+        <w:rPr>
+          <w:rFonts w:ascii="Calibri" w:hAnsi="Calibri" w:cs="Calibri"/>
+          <w:lang w:val="en"/>
+        </w:rPr>
+      </w:pPr>
+    </w:p>
+    <w:p>
+      <w:pPr>
+        <w:widowControl w:val="0"/>
+        <w:autoSpaceDE w:val="0"/>
+        <w:autoSpaceDN w:val="0"/>
+        <w:adjustRightInd w:val="0"/>
+        <w:spacing w:after="0" w:line="276" w:lineRule="auto"/>
+        <w:rPr>
+          <w:rFonts w:ascii="Calibri" w:hAnsi="Calibri" w:cs="Calibri"/>
+          <w:lang w:val="en"/>
+        </w:rPr>
+      </w:pPr>
+      <w:proofErr w:type="gramStart"/>
+      <w:r>
+        <w:rPr>
+          <w:rFonts w:ascii="Calibri" w:hAnsi="Calibri" w:cs="Calibri"/>
+          <w:lang w:val="en"/>
+        </w:rPr>
+        <w:t>foo(</w:t>
+      </w:r>
+      <w:proofErr w:type="gramEnd"/>
+      <w:r>
+        <w:rPr>
+          <w:rFonts w:ascii="Calibri" w:hAnsi="Calibri" w:cs="Calibri"/>
+          <w:lang w:val="en"/>
+        </w:rPr>
+        <w:t>);</w:t>
+      </w:r>
+    </w:p>
+    <w:p>
+      <w:pPr>
+        <w:widowControl w:val="0"/>
+        <w:autoSpaceDE w:val="0"/>
+        <w:autoSpaceDN w:val="0"/>
+        <w:adjustRightInd w:val="0"/>
+        <w:spacing w:after="0" w:line="276" w:lineRule="auto"/>
+        <w:rPr>
+          <w:rFonts w:ascii="Calibri" w:hAnsi="Calibri" w:cs="Calibri"/>
+          <w:lang w:val="en"/>
+        </w:rPr>
+      </w:pPr>
+      <w:r>
+        <w:rPr>
+          <w:rFonts w:ascii="Calibri" w:hAnsi="Calibri" w:cs="Calibri"/>
+          <w:lang w:val="en"/>
+        </w:rPr>
+        <w:t>var foo = 2;</w:t>
+      </w:r>
+    </w:p>
+    <w:p>
+      <w:pPr>
+        <w:widowControl w:val="0"/>
+        <w:autoSpaceDE w:val="0"/>
+        <w:autoSpaceDN w:val="0"/>
+        <w:adjustRightInd w:val="0"/>
+        <w:spacing w:after="0" w:line="276" w:lineRule="auto"/>
+        <w:rPr>
+          <w:rFonts w:ascii="Calibri" w:hAnsi="Calibri" w:cs="Calibri"/>
+          <w:lang w:val="en"/>
+        </w:rPr>
+      </w:pPr>
+      <w:r>
+        <w:rPr>
+          <w:rFonts w:ascii="Calibri" w:hAnsi="Calibri" w:cs="Calibri"/>
+          <w:lang w:val="en"/>
+        </w:rPr>
+        <w:t xml:space="preserve">function </w:t>
+      </w:r>
+      <w:proofErr w:type="gramStart"/>
+      <w:r>
+        <w:rPr>
+          <w:rFonts w:ascii="Calibri" w:hAnsi="Calibri" w:cs="Calibri"/>
+          <w:lang w:val="en"/>
+        </w:rPr>
+        <w:t>foo(</w:t>
+      </w:r>
+      <w:proofErr w:type="gramEnd"/>
+      <w:r>
+        <w:rPr>
+          <w:rFonts w:ascii="Calibri" w:hAnsi="Calibri" w:cs="Calibri"/>
+          <w:lang w:val="en"/>
+        </w:rPr>
+        <w:t>){</w:t>
+      </w:r>
+    </w:p>
+    <w:p>
+      <w:pPr>
+        <w:widowControl w:val="0"/>
+        <w:autoSpaceDE w:val="0"/>
+        <w:autoSpaceDN w:val="0"/>
+        <w:adjustRightInd w:val="0"/>
+        <w:spacing w:after="0" w:line="276" w:lineRule="auto"/>
+        <w:rPr>
+          <w:rFonts w:ascii="Calibri" w:hAnsi="Calibri" w:cs="Calibri"/>
+          <w:lang w:val="en"/>
+        </w:rPr>
+      </w:pPr>
+      <w:r>
+        <w:rPr>
+          <w:rFonts w:ascii="Calibri" w:hAnsi="Calibri" w:cs="Calibri"/>
+          <w:lang w:val="en"/>
+        </w:rPr>
+        <w:t xml:space="preserve">    console.log("bar");</w:t>
+      </w:r>
+    </w:p>
+    <w:p>
+      <w:pPr>
+        <w:widowControl w:val="0"/>
+        <w:autoSpaceDE w:val="0"/>
+        <w:autoSpaceDN w:val="0"/>
+        <w:adjustRightInd w:val="0"/>
+        <w:spacing w:after="0" w:line="276" w:lineRule="auto"/>
+        <w:rPr>
+          <w:rFonts w:ascii="Calibri" w:hAnsi="Calibri" w:cs="Calibri"/>
+          <w:lang w:val="en"/>
+        </w:rPr>
+      </w:pPr>
+      <w:r>
+        <w:rPr>
+          <w:rFonts w:ascii="Calibri" w:hAnsi="Calibri" w:cs="Calibri"/>
+          <w:lang w:val="en"/>
+        </w:rPr>
+        <w:t>}</w:t>
+      </w:r>
+    </w:p>
+    <w:p>
+      <w:pPr>
+        <w:widowControl w:val="0"/>
+        <w:autoSpaceDE w:val="0"/>
+        <w:autoSpaceDN w:val="0"/>
+        <w:adjustRightInd w:val="0"/>
+        <w:spacing w:after="0" w:line="276" w:lineRule="auto"/>
+        <w:rPr>
+          <w:rFonts w:ascii="Calibri" w:hAnsi="Calibri" w:cs="Calibri"/>
+          <w:lang w:val="en"/>
+        </w:rPr>
+      </w:pPr>
+      <w:r>
+        <w:rPr>
+          <w:rFonts w:ascii="Calibri" w:hAnsi="Calibri" w:cs="Calibri"/>
+          <w:lang w:val="en"/>
+        </w:rPr>
+        <w:t xml:space="preserve">function </w:t>
+      </w:r>
+      <w:proofErr w:type="gramStart"/>
+      <w:r>
+        <w:rPr>
+          <w:rFonts w:ascii="Calibri" w:hAnsi="Calibri" w:cs="Calibri"/>
+          <w:lang w:val="en"/>
+        </w:rPr>
+        <w:t>foo(</w:t>
+      </w:r>
+      <w:proofErr w:type="gramEnd"/>
+      <w:r>
+        <w:rPr>
+          <w:rFonts w:ascii="Calibri" w:hAnsi="Calibri" w:cs="Calibri"/>
+          <w:lang w:val="en"/>
+        </w:rPr>
+        <w:t>) {</w:t>
+      </w:r>
+    </w:p>
+    <w:p>
+      <w:pPr>
+        <w:widowControl w:val="0"/>
+        <w:autoSpaceDE w:val="0"/>
+        <w:autoSpaceDN w:val="0"/>
+        <w:adjustRightInd w:val="0"/>
+        <w:spacing w:after="0" w:line="276" w:lineRule="auto"/>
+        <w:rPr>
+          <w:rFonts w:ascii="Calibri" w:hAnsi="Calibri" w:cs="Calibri"/>
+          <w:lang w:val="en"/>
+        </w:rPr>
+      </w:pPr>
+      <w:r>
+        <w:rPr>
+          <w:rFonts w:ascii="Calibri" w:hAnsi="Calibri" w:cs="Calibri"/>
+          <w:lang w:val="en"/>
+        </w:rPr>
+        <w:t xml:space="preserve">   console.log("foo");</w:t>
+      </w:r>
+    </w:p>
+    <w:p>
+      <w:pPr>
+        <w:widowControl w:val="0"/>
+        <w:autoSpaceDE w:val="0"/>
+        <w:autoSpaceDN w:val="0"/>
+        <w:adjustRightInd w:val="0"/>
+        <w:spacing w:after="0" w:line="276" w:lineRule="auto"/>
+        <w:rPr>
+          <w:rFonts w:ascii="Calibri" w:hAnsi="Calibri" w:cs="Calibri"/>
+          <w:lang w:val="en"/>
+        </w:rPr>
+      </w:pPr>
+      <w:r>
+        <w:rPr>
+          <w:rFonts w:ascii="Calibri" w:hAnsi="Calibri" w:cs="Calibri"/>
+          <w:lang w:val="en"/>
+        </w:rPr>
+        <w:t>}</w:t>
+      </w:r>
+    </w:p>
+    <w:p>
+      <w:pPr>
+        <w:widowControl w:val="0"/>
+        <w:autoSpaceDE w:val="0"/>
+        <w:autoSpaceDN w:val="0"/>
+        <w:adjustRightInd w:val="0"/>
+        <w:spacing w:after="0" w:line="276" w:lineRule="auto"/>
+        <w:rPr>
+          <w:rFonts w:ascii="Calibri" w:hAnsi="Calibri" w:cs="Calibri"/>
+          <w:lang w:val="en"/>
+        </w:rPr>
+      </w:pPr>
+    </w:p>
+    <w:p>
+      <w:pPr>
+        <w:widowControl w:val="0"/>
+        <w:autoSpaceDE w:val="0"/>
+        <w:autoSpaceDN w:val="0"/>
+        <w:adjustRightInd w:val="0"/>
+        <w:spacing w:after="0" w:line="276" w:lineRule="auto"/>
+        <w:rPr>
+          <w:rFonts w:ascii="Calibri" w:hAnsi="Calibri" w:cs="Calibri"/>
+          <w:lang w:val="en"/>
+        </w:rPr>
+      </w:pPr>
+      <w:proofErr w:type="gramStart"/>
+      <w:r>
+        <w:rPr>
+          <w:rFonts w:ascii="Calibri" w:hAnsi="Calibri" w:cs="Calibri"/>
+          <w:lang w:val="en"/>
+        </w:rPr>
+        <w:t>Ans :</w:t>
+      </w:r>
+      <w:proofErr w:type="gramEnd"/>
+      <w:r>
+        <w:rPr>
+          <w:rFonts w:ascii="Calibri" w:hAnsi="Calibri" w:cs="Calibri"/>
+          <w:lang w:val="en"/>
+        </w:rPr>
+        <w:t xml:space="preserve"> </w:t>
+      </w:r>
+    </w:p>
+    <w:p>
+      <w:pPr>
+        <w:widowControl w:val="0"/>
+        <w:autoSpaceDE w:val="0"/>
+        <w:autoSpaceDN w:val="0"/>
+        <w:adjustRightInd w:val="0"/>
+        <w:spacing w:after="0" w:line="276" w:lineRule="auto"/>
+        <w:rPr>
+          <w:rFonts w:ascii="Calibri" w:hAnsi="Calibri" w:cs="Calibri"/>
+          <w:lang w:val="en"/>
+        </w:rPr>
+      </w:pPr>
+      <w:r>
+        <w:rPr>
+          <w:rFonts w:ascii="Calibri" w:hAnsi="Calibri" w:cs="Calibri"/>
+          <w:lang w:val="en"/>
+        </w:rPr>
+        <w:t xml:space="preserve">When </w:t>
+      </w:r>
+      <w:proofErr w:type="gramStart"/>
+      <w:r>
+        <w:rPr>
+          <w:rFonts w:ascii="Calibri" w:hAnsi="Calibri" w:cs="Calibri"/>
+          <w:lang w:val="en"/>
+        </w:rPr>
+        <w:t>foo(</w:t>
+      </w:r>
+      <w:proofErr w:type="gramEnd"/>
+      <w:r>
+        <w:rPr>
+          <w:rFonts w:ascii="Calibri" w:hAnsi="Calibri" w:cs="Calibri"/>
+          <w:lang w:val="en"/>
+        </w:rPr>
+        <w:t>) is called first time , it displays bar in the console window</w:t>
+      </w:r>
+    </w:p>
+    <w:p>
+      <w:pPr>
+        <w:widowControl w:val="0"/>
+        <w:autoSpaceDE w:val="0"/>
+        <w:autoSpaceDN w:val="0"/>
+        <w:adjustRightInd w:val="0"/>
+        <w:spacing w:after="0" w:line="276" w:lineRule="auto"/>
+        <w:rPr>
+          <w:rFonts w:ascii="Calibri" w:hAnsi="Calibri" w:cs="Calibri"/>
+          <w:lang w:val="en"/>
+        </w:rPr>
+      </w:pPr>
+      <w:r>
+        <w:rPr>
+          <w:rFonts w:ascii="Calibri" w:hAnsi="Calibri" w:cs="Calibri"/>
+          <w:lang w:val="en"/>
+        </w:rPr>
+        <w:t xml:space="preserve">Again when </w:t>
+      </w:r>
+      <w:proofErr w:type="gramStart"/>
+      <w:r>
+        <w:rPr>
+          <w:rFonts w:ascii="Calibri" w:hAnsi="Calibri" w:cs="Calibri"/>
+          <w:lang w:val="en"/>
+        </w:rPr>
+        <w:t>foo(</w:t>
+      </w:r>
+      <w:proofErr w:type="gramEnd"/>
+      <w:r>
+        <w:rPr>
+          <w:rFonts w:ascii="Calibri" w:hAnsi="Calibri" w:cs="Calibri"/>
+          <w:lang w:val="en"/>
+        </w:rPr>
+        <w:t>) is called , it displays a reference error.</w:t>
+      </w:r>
+    </w:p>
+    <w:p>
+      <w:pPr>
+        <w:widowControl w:val="0"/>
+        <w:autoSpaceDE w:val="0"/>
+        <w:autoSpaceDN w:val="0"/>
+        <w:adjustRightInd w:val="0"/>
+        <w:spacing w:after="0" w:line="276" w:lineRule="auto"/>
+        <w:rPr>
+          <w:rFonts w:ascii="Calibri" w:hAnsi="Calibri" w:cs="Calibri"/>
+          <w:lang w:val="en"/>
+        </w:rPr>
+      </w:pPr>
+    </w:p>
+    <w:p>
+      <w:pPr>
+        <w:widowControl w:val="0"/>
+        <w:autoSpaceDE w:val="0"/>
+        <w:autoSpaceDN w:val="0"/>
+        <w:adjustRightInd w:val="0"/>
+        <w:spacing w:after="0" w:line="276" w:lineRule="auto"/>
+        <w:rPr>
+          <w:rFonts w:ascii="Calibri" w:hAnsi="Calibri" w:cs="Calibri"/>
+          <w:lang w:val="en"/>
+        </w:rPr>
+      </w:pPr>
+    </w:p>
+    <w:p>
+      <w:pPr>
+        <w:widowControl w:val="0"/>
+        <w:autoSpaceDE w:val="0"/>
+        <w:autoSpaceDN w:val="0"/>
+        <w:adjustRightInd w:val="0"/>
+        <w:spacing w:after="0" w:line="276" w:lineRule="auto"/>
+        <w:rPr>
+          <w:rFonts w:ascii="Calibri" w:hAnsi="Calibri" w:cs="Calibri"/>
+          <w:lang w:val="en"/>
+        </w:rPr>
+      </w:pPr>
+    </w:p>
+    <w:p>
+      <w:pPr>
+        <w:widowControl w:val="0"/>
+        <w:autoSpaceDE w:val="0"/>
+        <w:autoSpaceDN w:val="0"/>
+        <w:adjustRightInd w:val="0"/>
+        <w:spacing w:after="0" w:line="276" w:lineRule="auto"/>
+        <w:rPr>
+          <w:rFonts w:ascii="Calibri" w:hAnsi="Calibri" w:cs="Calibri"/>
+          <w:lang w:val="en"/>
+        </w:rPr>
+      </w:pPr>
+      <w:r>
+        <w:rPr>
+          <w:rFonts w:ascii="Calibri" w:hAnsi="Calibri" w:cs="Calibri"/>
+          <w:lang w:val="en"/>
+        </w:rPr>
+        <w:t>‘this’ keyword –</w:t>
+      </w:r>
+    </w:p>
+    <w:p>
+      <w:pPr>
+        <w:widowControl w:val="0"/>
+        <w:autoSpaceDE w:val="0"/>
+        <w:autoSpaceDN w:val="0"/>
+        <w:adjustRightInd w:val="0"/>
+        <w:spacing w:after="0" w:line="276" w:lineRule="auto"/>
+        <w:rPr>
+          <w:rFonts w:ascii="Calibri" w:hAnsi="Calibri" w:cs="Calibri"/>
+          <w:lang w:val="en"/>
+        </w:rPr>
+      </w:pPr>
+      <w:r>
+        <w:rPr>
+          <w:rFonts w:ascii="Calibri" w:hAnsi="Calibri" w:cs="Calibri"/>
+          <w:lang w:val="en"/>
+        </w:rPr>
+        <w:t>It is the ‘object</w:t>
+      </w:r>
+      <w:r>
+        <w:rPr>
+          <w:rFonts w:ascii="Calibri" w:hAnsi="Calibri" w:cs="Calibri"/>
+          <w:lang w:val="en"/>
+        </w:rPr>
+        <w:t>’ that is executing the current function.</w:t>
+      </w:r>
       <w:bookmarkStart w:id="0" w:name="_GoBack"/>
       <w:bookmarkEnd w:id="0"/>
-    </w:p>
-    <w:p>
-      <w:pPr>
-        <w:widowControl w:val="0"/>
-        <w:autoSpaceDE w:val="0"/>
-        <w:autoSpaceDN w:val="0"/>
-        <w:adjustRightInd w:val="0"/>
-        <w:spacing w:after="0" w:line="276" w:lineRule="auto"/>
-        <w:rPr>
-          <w:rFonts w:ascii="Calibri" w:hAnsi="Calibri" w:cs="Calibri"/>
-          <w:lang w:val="en"/>
-        </w:rPr>
-      </w:pPr>
-    </w:p>
-    <w:p>
-      <w:pPr>
-        <w:widowControl w:val="0"/>
-        <w:autoSpaceDE w:val="0"/>
-        <w:autoSpaceDN w:val="0"/>
-        <w:adjustRightInd w:val="0"/>
-        <w:spacing w:after="0" w:line="276" w:lineRule="auto"/>
-        <w:rPr>
-          <w:rFonts w:ascii="Calibri" w:hAnsi="Calibri" w:cs="Calibri"/>
-          <w:lang w:val="en"/>
-        </w:rPr>
-      </w:pPr>
-    </w:p>
-    <w:p>
-      <w:pPr>
-        <w:widowControl w:val="0"/>
-        <w:autoSpaceDE w:val="0"/>
-        <w:autoSpaceDN w:val="0"/>
-        <w:adjustRightInd w:val="0"/>
-        <w:spacing w:after="0" w:line="276" w:lineRule="auto"/>
-        <w:rPr>
-          <w:rFonts w:ascii="Calibri" w:hAnsi="Calibri" w:cs="Calibri"/>
-          <w:lang w:val="en"/>
-        </w:rPr>
-      </w:pPr>
-      <w:proofErr w:type="gramStart"/>
-      <w:r>
-        <w:rPr>
-          <w:rFonts w:ascii="Calibri" w:hAnsi="Calibri" w:cs="Calibri"/>
-          <w:lang w:val="en"/>
-        </w:rPr>
-        <w:t>foo(</w:t>
-      </w:r>
-      <w:proofErr w:type="gramEnd"/>
-      <w:r>
-        <w:rPr>
-          <w:rFonts w:ascii="Calibri" w:hAnsi="Calibri" w:cs="Calibri"/>
-          <w:lang w:val="en"/>
-        </w:rPr>
-        <w:t>);</w:t>
-      </w:r>
-    </w:p>
-    <w:p>
-      <w:pPr>
-        <w:widowControl w:val="0"/>
-        <w:autoSpaceDE w:val="0"/>
-        <w:autoSpaceDN w:val="0"/>
-        <w:adjustRightInd w:val="0"/>
-        <w:spacing w:after="0" w:line="276" w:lineRule="auto"/>
-        <w:rPr>
-          <w:rFonts w:ascii="Calibri" w:hAnsi="Calibri" w:cs="Calibri"/>
-          <w:lang w:val="en"/>
-        </w:rPr>
-      </w:pPr>
-      <w:r>
-        <w:rPr>
-          <w:rFonts w:ascii="Calibri" w:hAnsi="Calibri" w:cs="Calibri"/>
-          <w:lang w:val="en"/>
-        </w:rPr>
-        <w:t>var foo = 2;</w:t>
-      </w:r>
-    </w:p>
-    <w:p>
-      <w:pPr>
-        <w:widowControl w:val="0"/>
-        <w:autoSpaceDE w:val="0"/>
-        <w:autoSpaceDN w:val="0"/>
-        <w:adjustRightInd w:val="0"/>
-        <w:spacing w:after="0" w:line="276" w:lineRule="auto"/>
-        <w:rPr>
-          <w:rFonts w:ascii="Calibri" w:hAnsi="Calibri" w:cs="Calibri"/>
-          <w:lang w:val="en"/>
-        </w:rPr>
-      </w:pPr>
-      <w:r>
-        <w:rPr>
-          <w:rFonts w:ascii="Calibri" w:hAnsi="Calibri" w:cs="Calibri"/>
-          <w:lang w:val="en"/>
-        </w:rPr>
-        <w:t xml:space="preserve">function </w:t>
-      </w:r>
-      <w:proofErr w:type="gramStart"/>
-      <w:r>
-        <w:rPr>
-          <w:rFonts w:ascii="Calibri" w:hAnsi="Calibri" w:cs="Calibri"/>
-          <w:lang w:val="en"/>
-        </w:rPr>
-        <w:t>foo(</w:t>
-      </w:r>
-      <w:proofErr w:type="gramEnd"/>
-      <w:r>
-        <w:rPr>
-          <w:rFonts w:ascii="Calibri" w:hAnsi="Calibri" w:cs="Calibri"/>
-          <w:lang w:val="en"/>
-        </w:rPr>
-        <w:t>){</w:t>
-      </w:r>
-    </w:p>
-    <w:p>
-      <w:pPr>
-        <w:widowControl w:val="0"/>
-        <w:autoSpaceDE w:val="0"/>
-        <w:autoSpaceDN w:val="0"/>
-        <w:adjustRightInd w:val="0"/>
-        <w:spacing w:after="0" w:line="276" w:lineRule="auto"/>
-        <w:rPr>
-          <w:rFonts w:ascii="Calibri" w:hAnsi="Calibri" w:cs="Calibri"/>
-          <w:lang w:val="en"/>
-        </w:rPr>
-      </w:pPr>
-      <w:r>
-        <w:rPr>
-          <w:rFonts w:ascii="Calibri" w:hAnsi="Calibri" w:cs="Calibri"/>
-          <w:lang w:val="en"/>
-        </w:rPr>
-        <w:t xml:space="preserve">    console.log("bar");</w:t>
-      </w:r>
-    </w:p>
-    <w:p>
-      <w:pPr>
-        <w:widowControl w:val="0"/>
-        <w:autoSpaceDE w:val="0"/>
-        <w:autoSpaceDN w:val="0"/>
-        <w:adjustRightInd w:val="0"/>
-        <w:spacing w:after="0" w:line="276" w:lineRule="auto"/>
-        <w:rPr>
-          <w:rFonts w:ascii="Calibri" w:hAnsi="Calibri" w:cs="Calibri"/>
-          <w:lang w:val="en"/>
-        </w:rPr>
-      </w:pPr>
-      <w:r>
-        <w:rPr>
-          <w:rFonts w:ascii="Calibri" w:hAnsi="Calibri" w:cs="Calibri"/>
-          <w:lang w:val="en"/>
-        </w:rPr>
-        <w:t>}</w:t>
-      </w:r>
-    </w:p>
-    <w:p>
-      <w:pPr>
-        <w:widowControl w:val="0"/>
-        <w:autoSpaceDE w:val="0"/>
-        <w:autoSpaceDN w:val="0"/>
-        <w:adjustRightInd w:val="0"/>
-        <w:spacing w:after="0" w:line="276" w:lineRule="auto"/>
-        <w:rPr>
-          <w:rFonts w:ascii="Calibri" w:hAnsi="Calibri" w:cs="Calibri"/>
-          <w:lang w:val="en"/>
-        </w:rPr>
-      </w:pPr>
-      <w:r>
-        <w:rPr>
-          <w:rFonts w:ascii="Calibri" w:hAnsi="Calibri" w:cs="Calibri"/>
-          <w:lang w:val="en"/>
-        </w:rPr>
-        <w:t xml:space="preserve">function </w:t>
-      </w:r>
-      <w:proofErr w:type="gramStart"/>
-      <w:r>
-        <w:rPr>
-          <w:rFonts w:ascii="Calibri" w:hAnsi="Calibri" w:cs="Calibri"/>
-          <w:lang w:val="en"/>
-        </w:rPr>
-        <w:t>foo(</w:t>
-      </w:r>
-      <w:proofErr w:type="gramEnd"/>
-      <w:r>
-        <w:rPr>
-          <w:rFonts w:ascii="Calibri" w:hAnsi="Calibri" w:cs="Calibri"/>
-          <w:lang w:val="en"/>
-        </w:rPr>
-        <w:t>) {</w:t>
-      </w:r>
-    </w:p>
-    <w:p>
-      <w:pPr>
-        <w:widowControl w:val="0"/>
-        <w:autoSpaceDE w:val="0"/>
-        <w:autoSpaceDN w:val="0"/>
-        <w:adjustRightInd w:val="0"/>
-        <w:spacing w:after="0" w:line="276" w:lineRule="auto"/>
-        <w:rPr>
-          <w:rFonts w:ascii="Calibri" w:hAnsi="Calibri" w:cs="Calibri"/>
-          <w:lang w:val="en"/>
-        </w:rPr>
-      </w:pPr>
-      <w:r>
-        <w:rPr>
-          <w:rFonts w:ascii="Calibri" w:hAnsi="Calibri" w:cs="Calibri"/>
-          <w:lang w:val="en"/>
-        </w:rPr>
-        <w:t xml:space="preserve">   console.log("foo");</w:t>
-      </w:r>
-    </w:p>
-    <w:p>
-      <w:pPr>
-        <w:widowControl w:val="0"/>
-        <w:autoSpaceDE w:val="0"/>
-        <w:autoSpaceDN w:val="0"/>
-        <w:adjustRightInd w:val="0"/>
-        <w:spacing w:after="0" w:line="276" w:lineRule="auto"/>
-        <w:rPr>
-          <w:rFonts w:ascii="Calibri" w:hAnsi="Calibri" w:cs="Calibri"/>
-          <w:lang w:val="en"/>
-        </w:rPr>
-      </w:pPr>
-      <w:r>
-        <w:rPr>
-          <w:rFonts w:ascii="Calibri" w:hAnsi="Calibri" w:cs="Calibri"/>
-          <w:lang w:val="en"/>
-        </w:rPr>
-        <w:t>}</w:t>
-      </w:r>
-    </w:p>
-    <w:p>
-      <w:pPr>
-        <w:widowControl w:val="0"/>
-        <w:autoSpaceDE w:val="0"/>
-        <w:autoSpaceDN w:val="0"/>
-        <w:adjustRightInd w:val="0"/>
-        <w:spacing w:after="0" w:line="276" w:lineRule="auto"/>
-        <w:rPr>
-          <w:rFonts w:ascii="Calibri" w:hAnsi="Calibri" w:cs="Calibri"/>
-          <w:lang w:val="en"/>
-        </w:rPr>
-      </w:pPr>
-    </w:p>
-    <w:p>
-      <w:pPr>
-        <w:widowControl w:val="0"/>
-        <w:autoSpaceDE w:val="0"/>
-        <w:autoSpaceDN w:val="0"/>
-        <w:adjustRightInd w:val="0"/>
-        <w:spacing w:after="0" w:line="276" w:lineRule="auto"/>
-        <w:rPr>
-          <w:rFonts w:ascii="Calibri" w:hAnsi="Calibri" w:cs="Calibri"/>
-          <w:lang w:val="en"/>
-        </w:rPr>
-      </w:pPr>
-      <w:proofErr w:type="gramStart"/>
-      <w:r>
-        <w:rPr>
-          <w:rFonts w:ascii="Calibri" w:hAnsi="Calibri" w:cs="Calibri"/>
-          <w:lang w:val="en"/>
-        </w:rPr>
-        <w:t>Ans :</w:t>
-      </w:r>
-      <w:proofErr w:type="gramEnd"/>
-      <w:r>
-        <w:rPr>
-          <w:rFonts w:ascii="Calibri" w:hAnsi="Calibri" w:cs="Calibri"/>
-          <w:lang w:val="en"/>
-        </w:rPr>
-        <w:t xml:space="preserve"> </w:t>
-      </w:r>
-    </w:p>
-    <w:p>
-      <w:pPr>
-        <w:widowControl w:val="0"/>
-        <w:autoSpaceDE w:val="0"/>
-        <w:autoSpaceDN w:val="0"/>
-        <w:adjustRightInd w:val="0"/>
-        <w:spacing w:after="0" w:line="276" w:lineRule="auto"/>
-        <w:rPr>
-          <w:rFonts w:ascii="Calibri" w:hAnsi="Calibri" w:cs="Calibri"/>
-          <w:lang w:val="en"/>
-        </w:rPr>
-      </w:pPr>
-      <w:r>
-        <w:rPr>
-          <w:rFonts w:ascii="Calibri" w:hAnsi="Calibri" w:cs="Calibri"/>
-          <w:lang w:val="en"/>
-        </w:rPr>
-        <w:t xml:space="preserve">When </w:t>
-      </w:r>
-      <w:proofErr w:type="gramStart"/>
-      <w:r>
-        <w:rPr>
-          <w:rFonts w:ascii="Calibri" w:hAnsi="Calibri" w:cs="Calibri"/>
-          <w:lang w:val="en"/>
-        </w:rPr>
-        <w:t>foo(</w:t>
-      </w:r>
-      <w:proofErr w:type="gramEnd"/>
-      <w:r>
-        <w:rPr>
-          <w:rFonts w:ascii="Calibri" w:hAnsi="Calibri" w:cs="Calibri"/>
-          <w:lang w:val="en"/>
-        </w:rPr>
-        <w:t>) is called first time , it displays bar in the console window</w:t>
-      </w:r>
-    </w:p>
-    <w:p>
-      <w:pPr>
-        <w:widowControl w:val="0"/>
-        <w:autoSpaceDE w:val="0"/>
-        <w:autoSpaceDN w:val="0"/>
-        <w:adjustRightInd w:val="0"/>
-        <w:spacing w:after="0" w:line="276" w:lineRule="auto"/>
-        <w:rPr>
-          <w:rFonts w:ascii="Calibri" w:hAnsi="Calibri" w:cs="Calibri"/>
-          <w:lang w:val="en"/>
-        </w:rPr>
-      </w:pPr>
-      <w:r>
-        <w:rPr>
-          <w:rFonts w:ascii="Calibri" w:hAnsi="Calibri" w:cs="Calibri"/>
-          <w:lang w:val="en"/>
-        </w:rPr>
-        <w:t xml:space="preserve">Again when </w:t>
-      </w:r>
-      <w:proofErr w:type="gramStart"/>
-      <w:r>
-        <w:rPr>
-          <w:rFonts w:ascii="Calibri" w:hAnsi="Calibri" w:cs="Calibri"/>
-          <w:lang w:val="en"/>
-        </w:rPr>
-        <w:t>foo(</w:t>
-      </w:r>
-      <w:proofErr w:type="gramEnd"/>
-      <w:r>
-        <w:rPr>
-          <w:rFonts w:ascii="Calibri" w:hAnsi="Calibri" w:cs="Calibri"/>
-          <w:lang w:val="en"/>
-        </w:rPr>
-        <w:t>) is called , it displays a reference error.</w:t>
-      </w:r>
-    </w:p>
-    <w:p>
-      <w:pPr>
-        <w:widowControl w:val="0"/>
-        <w:autoSpaceDE w:val="0"/>
-        <w:autoSpaceDN w:val="0"/>
-        <w:adjustRightInd w:val="0"/>
-        <w:spacing w:after="0" w:line="276" w:lineRule="auto"/>
-        <w:rPr>
-          <w:rFonts w:ascii="Calibri" w:hAnsi="Calibri" w:cs="Calibri"/>
-          <w:lang w:val="en"/>
-        </w:rPr>
-      </w:pPr>
-    </w:p>
-    <w:p>
-      <w:pPr>
-        <w:widowControl w:val="0"/>
-        <w:autoSpaceDE w:val="0"/>
-        <w:autoSpaceDN w:val="0"/>
-        <w:adjustRightInd w:val="0"/>
-        <w:spacing w:after="0" w:line="276" w:lineRule="auto"/>
-        <w:rPr>
-          <w:rFonts w:ascii="Calibri" w:hAnsi="Calibri" w:cs="Calibri"/>
-          <w:lang w:val="en"/>
-        </w:rPr>
-      </w:pPr>
-    </w:p>
-    <w:p>
-      <w:pPr>
-        <w:widowControl w:val="0"/>
-        <w:autoSpaceDE w:val="0"/>
-        <w:autoSpaceDN w:val="0"/>
-        <w:adjustRightInd w:val="0"/>
-        <w:spacing w:after="0" w:line="276" w:lineRule="auto"/>
-        <w:rPr>
-          <w:rFonts w:ascii="Calibri" w:hAnsi="Calibri" w:cs="Calibri"/>
-          <w:lang w:val="en"/>
-        </w:rPr>
-      </w:pPr>
-    </w:p>
-    <w:p>
-      <w:pPr>
-        <w:widowControl w:val="0"/>
-        <w:autoSpaceDE w:val="0"/>
-        <w:autoSpaceDN w:val="0"/>
-        <w:adjustRightInd w:val="0"/>
-        <w:spacing w:after="0" w:line="276" w:lineRule="auto"/>
-        <w:rPr>
-          <w:rFonts w:ascii="Calibri" w:hAnsi="Calibri" w:cs="Calibri"/>
-          <w:lang w:val="en"/>
-        </w:rPr>
-      </w:pPr>
     </w:p>
     <w:p>
       <w:pPr>

</xml_diff>